<commit_message>
added notes to code, added assumptions to readme and word doc, added additional users to sql_dump
</commit_message>
<xml_diff>
--- a/Deliverable2.docx
+++ b/Deliverable2.docx
@@ -24,14 +24,106 @@
     <w:p/>
     <w:p>
       <w:r>
-        <w:t>Project: Movie searching and rating tool for multiple users.</w:t>
+        <w:rPr>
+          <w:b/>
+        </w:rPr>
+        <w:t>Project</w:t>
+      </w:r>
+      <w:r>
+        <w:t>: Movie searching and rating tool for multiple users.</w:t>
+      </w:r>
+    </w:p>
+    <w:p/>
+    <w:p>
+      <w:r>
+        <w:rPr>
+          <w:b/>
+        </w:rPr>
+        <w:t>Assumptions</w:t>
+      </w:r>
+      <w:r>
+        <w:t>: User testing</w:t>
+      </w:r>
+      <w:r>
+        <w:t xml:space="preserve"> system</w:t>
+      </w:r>
+      <w:r>
+        <w:t xml:space="preserve"> has a knolwedge of apache, php and mysql</w:t>
+      </w:r>
+      <w:r>
+        <w:t>.</w:t>
+      </w:r>
+    </w:p>
+    <w:p/>
+    <w:p>
+      <w:r>
+        <w:rPr>
+          <w:b/>
+        </w:rPr>
+        <w:t>Contributions</w:t>
+      </w:r>
+      <w:r>
+        <w:t>:</w:t>
+      </w:r>
+    </w:p>
+    <w:p>
+      <w:pPr>
+        <w:pStyle w:val="ListParagraph"/>
+        <w:numPr>
+          <w:ilvl w:val="0"/>
+          <w:numId w:val="1"/>
+        </w:numPr>
+      </w:pPr>
+      <w:r>
+        <w:t>Michael</w:t>
+      </w:r>
+      <w:r>
+        <w:t xml:space="preserve"> Kasper: UI, DB Population, SQL and testing</w:t>
+      </w:r>
+    </w:p>
+    <w:p>
+      <w:pPr>
+        <w:pStyle w:val="ListParagraph"/>
+        <w:numPr>
+          <w:ilvl w:val="0"/>
+          <w:numId w:val="1"/>
+        </w:numPr>
+      </w:pPr>
+      <w:r>
+        <w:t>Robert Lankford</w:t>
+      </w:r>
+      <w:r>
+        <w:t xml:space="preserve">: UI, </w:t>
+      </w:r>
+      <w:r>
+        <w:t xml:space="preserve">SQL </w:t>
+      </w:r>
+      <w:r>
+        <w:t>and testing</w:t>
+      </w:r>
+    </w:p>
+    <w:p>
+      <w:pPr>
+        <w:pStyle w:val="ListParagraph"/>
+        <w:numPr>
+          <w:ilvl w:val="0"/>
+          <w:numId w:val="1"/>
+        </w:numPr>
+      </w:pPr>
+      <w:r>
+        <w:t>Sean Rogers</w:t>
+      </w:r>
+      <w:r>
+        <w:t xml:space="preserve">: UI, DB Population, SQL, Demo Video </w:t>
+      </w:r>
+      <w:r>
+        <w:t>and testing</w:t>
       </w:r>
       <w:r>
         <w:br/>
       </w:r>
-      <w:r>
-        <w:br/>
-      </w:r>
+    </w:p>
+    <w:p>
       <w:r>
         <w:rPr>
           <w:b/>
@@ -41,6 +133,9 @@
     </w:p>
     <w:p>
       <w:r>
+        <w:rPr>
+          <w:noProof/>
+        </w:rPr>
         <w:drawing>
           <wp:inline distT="0" distB="0" distL="0" distR="0" wp14:anchorId="6B43CE79" wp14:editId="258A3530">
             <wp:extent cx="5943600" cy="4403725"/>
@@ -57,7 +152,7 @@
                     <pic:cNvPicPr/>
                   </pic:nvPicPr>
                   <pic:blipFill>
-                    <a:blip r:embed="rId4"/>
+                    <a:blip r:embed="rId5"/>
                     <a:stretch>
                       <a:fillRect/>
                     </a:stretch>
@@ -424,19 +519,137 @@
       <w:r>
         <w:t>}</w:t>
       </w:r>
-    </w:p>
-    <w:p>
       <w:bookmarkStart w:id="0" w:name="_GoBack"/>
       <w:bookmarkEnd w:id="0"/>
     </w:p>
     <w:sectPr>
       <w:pgSz w:w="12240" w:h="15840"/>
-      <w:pgMar w:top="1440" w:right="1440" w:bottom="1440" w:left="1440" w:header="720" w:footer="720" w:gutter="0"/>
+      <w:pgMar w:top="954" w:right="1440" w:bottom="1440" w:left="1440" w:header="720" w:footer="720" w:gutter="0"/>
       <w:cols w:space="720"/>
       <w:docGrid w:linePitch="360"/>
     </w:sectPr>
   </w:body>
 </w:document>
+</file>
+
+<file path=word/numbering.xml><?xml version="1.0" encoding="utf-8"?>
+<w:numbering xmlns:wpc="http://schemas.microsoft.com/office/word/2010/wordprocessingCanvas" xmlns:mo="http://schemas.microsoft.com/office/mac/office/2008/main" xmlns:mc="http://schemas.openxmlformats.org/markup-compatibility/2006" xmlns:mv="urn:schemas-microsoft-com:mac:vml" xmlns:o="urn:schemas-microsoft-com:office:office" xmlns:r="http://schemas.openxmlformats.org/officeDocument/2006/relationships" xmlns:m="http://schemas.openxmlformats.org/officeDocument/2006/math" xmlns:v="urn:schemas-microsoft-com:vml" xmlns:wp14="http://schemas.microsoft.com/office/word/2010/wordprocessingDrawing" xmlns:wp="http://schemas.openxmlformats.org/drawingml/2006/wordprocessingDrawing" xmlns:w10="urn:schemas-microsoft-com:office:word" xmlns:w="http://schemas.openxmlformats.org/wordprocessingml/2006/main" xmlns:w14="http://schemas.microsoft.com/office/word/2010/wordml" xmlns:w15="http://schemas.microsoft.com/office/word/2012/wordml" xmlns:wpg="http://schemas.microsoft.com/office/word/2010/wordprocessingGroup" xmlns:wpi="http://schemas.microsoft.com/office/word/2010/wordprocessingInk" xmlns:wne="http://schemas.microsoft.com/office/word/2006/wordml" xmlns:wps="http://schemas.microsoft.com/office/word/2010/wordprocessingShape" mc:Ignorable="w14 w15 wp14">
+  <w:abstractNum w:abstractNumId="0">
+    <w:nsid w:val="3B032973"/>
+    <w:multiLevelType w:val="hybridMultilevel"/>
+    <w:tmpl w:val="77C2E5FC"/>
+    <w:lvl w:ilvl="0" w:tplc="FC28470E">
+      <w:numFmt w:val="bullet"/>
+      <w:lvlText w:val="-"/>
+      <w:lvlJc w:val="left"/>
+      <w:pPr>
+        <w:ind w:left="1080" w:hanging="360"/>
+      </w:pPr>
+      <w:rPr>
+        <w:rFonts w:ascii="Calibri" w:eastAsiaTheme="minorHAnsi" w:hAnsi="Calibri" w:cstheme="minorBidi" w:hint="default"/>
+      </w:rPr>
+    </w:lvl>
+    <w:lvl w:ilvl="1" w:tplc="04090003" w:tentative="1">
+      <w:start w:val="1"/>
+      <w:numFmt w:val="bullet"/>
+      <w:lvlText w:val="o"/>
+      <w:lvlJc w:val="left"/>
+      <w:pPr>
+        <w:ind w:left="1800" w:hanging="360"/>
+      </w:pPr>
+      <w:rPr>
+        <w:rFonts w:ascii="Courier New" w:hAnsi="Courier New" w:cs="Courier New" w:hint="default"/>
+      </w:rPr>
+    </w:lvl>
+    <w:lvl w:ilvl="2" w:tplc="04090005" w:tentative="1">
+      <w:start w:val="1"/>
+      <w:numFmt w:val="bullet"/>
+      <w:lvlText w:val=""/>
+      <w:lvlJc w:val="left"/>
+      <w:pPr>
+        <w:ind w:left="2520" w:hanging="360"/>
+      </w:pPr>
+      <w:rPr>
+        <w:rFonts w:ascii="Wingdings" w:hAnsi="Wingdings" w:hint="default"/>
+      </w:rPr>
+    </w:lvl>
+    <w:lvl w:ilvl="3" w:tplc="04090001" w:tentative="1">
+      <w:start w:val="1"/>
+      <w:numFmt w:val="bullet"/>
+      <w:lvlText w:val=""/>
+      <w:lvlJc w:val="left"/>
+      <w:pPr>
+        <w:ind w:left="3240" w:hanging="360"/>
+      </w:pPr>
+      <w:rPr>
+        <w:rFonts w:ascii="Symbol" w:hAnsi="Symbol" w:hint="default"/>
+      </w:rPr>
+    </w:lvl>
+    <w:lvl w:ilvl="4" w:tplc="04090003" w:tentative="1">
+      <w:start w:val="1"/>
+      <w:numFmt w:val="bullet"/>
+      <w:lvlText w:val="o"/>
+      <w:lvlJc w:val="left"/>
+      <w:pPr>
+        <w:ind w:left="3960" w:hanging="360"/>
+      </w:pPr>
+      <w:rPr>
+        <w:rFonts w:ascii="Courier New" w:hAnsi="Courier New" w:cs="Courier New" w:hint="default"/>
+      </w:rPr>
+    </w:lvl>
+    <w:lvl w:ilvl="5" w:tplc="04090005" w:tentative="1">
+      <w:start w:val="1"/>
+      <w:numFmt w:val="bullet"/>
+      <w:lvlText w:val=""/>
+      <w:lvlJc w:val="left"/>
+      <w:pPr>
+        <w:ind w:left="4680" w:hanging="360"/>
+      </w:pPr>
+      <w:rPr>
+        <w:rFonts w:ascii="Wingdings" w:hAnsi="Wingdings" w:hint="default"/>
+      </w:rPr>
+    </w:lvl>
+    <w:lvl w:ilvl="6" w:tplc="04090001" w:tentative="1">
+      <w:start w:val="1"/>
+      <w:numFmt w:val="bullet"/>
+      <w:lvlText w:val=""/>
+      <w:lvlJc w:val="left"/>
+      <w:pPr>
+        <w:ind w:left="5400" w:hanging="360"/>
+      </w:pPr>
+      <w:rPr>
+        <w:rFonts w:ascii="Symbol" w:hAnsi="Symbol" w:hint="default"/>
+      </w:rPr>
+    </w:lvl>
+    <w:lvl w:ilvl="7" w:tplc="04090003" w:tentative="1">
+      <w:start w:val="1"/>
+      <w:numFmt w:val="bullet"/>
+      <w:lvlText w:val="o"/>
+      <w:lvlJc w:val="left"/>
+      <w:pPr>
+        <w:ind w:left="6120" w:hanging="360"/>
+      </w:pPr>
+      <w:rPr>
+        <w:rFonts w:ascii="Courier New" w:hAnsi="Courier New" w:cs="Courier New" w:hint="default"/>
+      </w:rPr>
+    </w:lvl>
+    <w:lvl w:ilvl="8" w:tplc="04090005" w:tentative="1">
+      <w:start w:val="1"/>
+      <w:numFmt w:val="bullet"/>
+      <w:lvlText w:val=""/>
+      <w:lvlJc w:val="left"/>
+      <w:pPr>
+        <w:ind w:left="6840" w:hanging="360"/>
+      </w:pPr>
+      <w:rPr>
+        <w:rFonts w:ascii="Wingdings" w:hAnsi="Wingdings" w:hint="default"/>
+      </w:rPr>
+    </w:lvl>
+  </w:abstractNum>
+  <w:num w:numId="1">
+    <w:abstractNumId w:val="0"/>
+  </w:num>
+</w:numbering>
 </file>
 
 <file path=word/styles.xml><?xml version="1.0" encoding="utf-8"?>
@@ -843,7 +1056,6 @@
   <w:style w:type="character" w:default="1" w:styleId="DefaultParagraphFont">
     <w:name w:val="Default Paragraph Font"/>
     <w:uiPriority w:val="1"/>
-    <w:semiHidden/>
     <w:unhideWhenUsed/>
   </w:style>
   <w:style w:type="table" w:default="1" w:styleId="TableNormal">
@@ -866,6 +1078,17 @@
     <w:uiPriority w:val="99"/>
     <w:semiHidden/>
     <w:unhideWhenUsed/>
+  </w:style>
+  <w:style w:type="paragraph" w:styleId="ListParagraph">
+    <w:name w:val="List Paragraph"/>
+    <w:basedOn w:val="Normal"/>
+    <w:uiPriority w:val="34"/>
+    <w:qFormat/>
+    <w:rsid w:val="00B0472D"/>
+    <w:pPr>
+      <w:ind w:left="720"/>
+      <w:contextualSpacing/>
+    </w:pPr>
   </w:style>
 </w:styles>
 </file>

</xml_diff>